<commit_message>
Fueron agregadas todas las userStory faltantes al repositorio
</commit_message>
<xml_diff>
--- a/DONE.docx
+++ b/DONE.docx
@@ -22,20 +22,13 @@
     </w:p>
     <w:p>
       <w:pPr>
-        <w:rPr>
-          <w:rFonts w:cstheme="minorHAnsi"/>
-          <w:sz w:val="24"/>
-          <w:szCs w:val="24"/>
-        </w:rPr>
-      </w:pPr>
-      <w:r>
-        <w:rPr>
-          <w:rFonts w:cstheme="minorHAnsi"/>
-          <w:sz w:val="24"/>
-          <w:szCs w:val="24"/>
-        </w:rPr>
-        <w:t>El criterio de DONE nos dice cuándo una tarea está terminada, es decir, creo un producto “DONE” usable y potencialmente “entregable”.</w:t>
-      </w:r>
+        <w:jc w:val="center"/>
+        <w:rPr>
+          <w:rFonts w:asciiTheme="majorHAnsi" w:hAnsiTheme="majorHAnsi"/>
+          <w:sz w:val="48"/>
+          <w:szCs w:val="48"/>
+        </w:rPr>
+      </w:pPr>
     </w:p>
     <w:p>
       <w:pPr>
@@ -51,391 +44,31 @@
           <w:sz w:val="24"/>
           <w:szCs w:val="24"/>
         </w:rPr>
-        <w:t>¿Cómo sabemos cuándo una tarea está terminada? Bueno esto no es muy sencillo y debemos tener en cuenta varios aspectos ya que si no se cumplen cada uno de ellos o en su gran mayoría podríamos salir con una deuda técnica, y esto perjudicaría tanto como al cliente como a nosotros el equipo de desarrollo.</w:t>
-      </w:r>
-    </w:p>
-    <w:p>
-      <w:pPr>
-        <w:rPr>
-          <w:rFonts w:cstheme="minorHAnsi"/>
-          <w:sz w:val="24"/>
-          <w:szCs w:val="24"/>
-        </w:rPr>
-      </w:pPr>
-      <w:r>
-        <w:rPr>
-          <w:rFonts w:cstheme="minorHAnsi"/>
-          <w:sz w:val="24"/>
-          <w:szCs w:val="24"/>
-        </w:rPr>
-        <w:t>Pero ¿Qué es una deuda técnica? Nombraremos algunas de ellas:</w:t>
-      </w:r>
-    </w:p>
-    <w:p>
-      <w:pPr>
-        <w:pStyle w:val="Prrafodelista"/>
-        <w:numPr>
-          <w:ilvl w:val="0"/>
-          <w:numId w:val="1"/>
-        </w:numPr>
-        <w:rPr>
-          <w:rFonts w:cstheme="minorHAnsi"/>
-          <w:sz w:val="24"/>
-          <w:szCs w:val="24"/>
-        </w:rPr>
-      </w:pPr>
-      <w:r>
-        <w:rPr>
-          <w:rFonts w:cstheme="minorHAnsi"/>
-          <w:sz w:val="24"/>
-          <w:szCs w:val="24"/>
-        </w:rPr>
-        <w:t>Defectos</w:t>
-      </w:r>
-    </w:p>
-    <w:p>
-      <w:pPr>
-        <w:pStyle w:val="Prrafodelista"/>
-        <w:numPr>
-          <w:ilvl w:val="0"/>
-          <w:numId w:val="1"/>
-        </w:numPr>
-        <w:rPr>
-          <w:rFonts w:cstheme="minorHAnsi"/>
-          <w:sz w:val="24"/>
-          <w:szCs w:val="24"/>
-        </w:rPr>
-      </w:pPr>
-      <w:r>
-        <w:rPr>
-          <w:rFonts w:cstheme="minorHAnsi"/>
-          <w:sz w:val="24"/>
-          <w:szCs w:val="24"/>
-        </w:rPr>
-        <w:t>Alta complejidad del código de tal manera que hace difícil su mantenimiento</w:t>
-      </w:r>
-    </w:p>
-    <w:p>
-      <w:pPr>
-        <w:pStyle w:val="Prrafodelista"/>
-        <w:numPr>
-          <w:ilvl w:val="0"/>
-          <w:numId w:val="1"/>
-        </w:numPr>
-        <w:rPr>
-          <w:rFonts w:cstheme="minorHAnsi"/>
-          <w:sz w:val="24"/>
-          <w:szCs w:val="24"/>
-        </w:rPr>
-      </w:pPr>
-      <w:r>
-        <w:rPr>
-          <w:rFonts w:cstheme="minorHAnsi"/>
-          <w:sz w:val="24"/>
-          <w:szCs w:val="24"/>
-        </w:rPr>
-        <w:t>Alto acoplamiento del código</w:t>
-      </w:r>
-    </w:p>
-    <w:p>
-      <w:pPr>
-        <w:pStyle w:val="Prrafodelista"/>
-        <w:numPr>
-          <w:ilvl w:val="0"/>
-          <w:numId w:val="1"/>
-        </w:numPr>
-        <w:rPr>
-          <w:rFonts w:cstheme="minorHAnsi"/>
-          <w:sz w:val="24"/>
-          <w:szCs w:val="24"/>
-        </w:rPr>
-      </w:pPr>
-      <w:r>
-        <w:rPr>
-          <w:rFonts w:cstheme="minorHAnsi"/>
-          <w:sz w:val="24"/>
-          <w:szCs w:val="24"/>
-        </w:rPr>
-        <w:t>Muy pocas pruebas de aceptación realizadas</w:t>
-      </w:r>
-    </w:p>
-    <w:p>
-      <w:pPr>
-        <w:pStyle w:val="Prrafodelista"/>
-        <w:numPr>
-          <w:ilvl w:val="0"/>
-          <w:numId w:val="1"/>
-        </w:numPr>
-        <w:rPr>
-          <w:rFonts w:cstheme="minorHAnsi"/>
-          <w:sz w:val="24"/>
-          <w:szCs w:val="24"/>
-        </w:rPr>
-      </w:pPr>
-      <w:r>
-        <w:rPr>
-          <w:rFonts w:cstheme="minorHAnsi"/>
-          <w:sz w:val="24"/>
-          <w:szCs w:val="24"/>
-        </w:rPr>
-        <w:t>Falta de pruebas de regresión</w:t>
-      </w:r>
-    </w:p>
-    <w:p>
-      <w:pPr>
-        <w:pStyle w:val="Prrafodelista"/>
-        <w:numPr>
-          <w:ilvl w:val="0"/>
-          <w:numId w:val="1"/>
-        </w:numPr>
-        <w:rPr>
-          <w:rFonts w:cstheme="minorHAnsi"/>
-          <w:sz w:val="24"/>
-          <w:szCs w:val="24"/>
-        </w:rPr>
-      </w:pPr>
-      <w:r>
-        <w:rPr>
-          <w:rFonts w:cstheme="minorHAnsi"/>
-          <w:sz w:val="24"/>
-          <w:szCs w:val="24"/>
-        </w:rPr>
-        <w:t>Código duplicado</w:t>
-      </w:r>
-    </w:p>
-    <w:p>
-      <w:pPr>
-        <w:pStyle w:val="Prrafodelista"/>
-        <w:numPr>
-          <w:ilvl w:val="0"/>
-          <w:numId w:val="1"/>
-        </w:numPr>
-        <w:rPr>
-          <w:rFonts w:cstheme="minorHAnsi"/>
-          <w:sz w:val="24"/>
-          <w:szCs w:val="24"/>
-        </w:rPr>
-      </w:pPr>
-      <w:r>
-        <w:rPr>
-          <w:rFonts w:cstheme="minorHAnsi"/>
-          <w:sz w:val="24"/>
-          <w:szCs w:val="24"/>
-        </w:rPr>
-        <w:t>Nombres o algoritmos difíciles de leer y mantener</w:t>
-      </w:r>
-    </w:p>
-    <w:p>
-      <w:pPr>
-        <w:rPr>
-          <w:rFonts w:cstheme="minorHAnsi"/>
-          <w:sz w:val="24"/>
-          <w:szCs w:val="24"/>
-        </w:rPr>
-      </w:pPr>
-      <w:r>
-        <w:rPr>
-          <w:rFonts w:cstheme="minorHAnsi"/>
-          <w:sz w:val="24"/>
-          <w:szCs w:val="24"/>
-        </w:rPr>
-        <w:t>Una manera efectiva para evitar cada uno de estos casos serían:</w:t>
-      </w:r>
-    </w:p>
-    <w:p>
-      <w:pPr>
-        <w:pStyle w:val="Prrafodelista"/>
-        <w:numPr>
-          <w:ilvl w:val="0"/>
-          <w:numId w:val="2"/>
-        </w:numPr>
-        <w:rPr>
-          <w:rFonts w:cstheme="minorHAnsi"/>
-          <w:sz w:val="24"/>
-          <w:szCs w:val="24"/>
-        </w:rPr>
-      </w:pPr>
-      <w:r>
-        <w:rPr>
-          <w:rFonts w:cstheme="minorHAnsi"/>
-          <w:sz w:val="24"/>
-          <w:szCs w:val="24"/>
-        </w:rPr>
-        <w:t>Pruebas de rendimiento</w:t>
-      </w:r>
-    </w:p>
-    <w:p>
-      <w:pPr>
-        <w:pStyle w:val="Prrafodelista"/>
-        <w:numPr>
-          <w:ilvl w:val="0"/>
-          <w:numId w:val="2"/>
-        </w:numPr>
-        <w:rPr>
-          <w:rFonts w:cstheme="minorHAnsi"/>
-          <w:sz w:val="24"/>
-          <w:szCs w:val="24"/>
-        </w:rPr>
-      </w:pPr>
-      <w:r>
-        <w:rPr>
-          <w:rFonts w:cstheme="minorHAnsi"/>
-          <w:sz w:val="24"/>
-          <w:szCs w:val="24"/>
-        </w:rPr>
-        <w:t>Pruebas de escalabilidad</w:t>
-      </w:r>
-    </w:p>
-    <w:p>
-      <w:pPr>
-        <w:pStyle w:val="Prrafodelista"/>
-        <w:numPr>
-          <w:ilvl w:val="0"/>
-          <w:numId w:val="2"/>
-        </w:numPr>
-        <w:rPr>
-          <w:rFonts w:cstheme="minorHAnsi"/>
-          <w:sz w:val="24"/>
-          <w:szCs w:val="24"/>
-        </w:rPr>
-      </w:pPr>
-      <w:r>
-        <w:rPr>
-          <w:rFonts w:cstheme="minorHAnsi"/>
-          <w:sz w:val="24"/>
-          <w:szCs w:val="24"/>
-        </w:rPr>
-        <w:t>Pruebas de seguridad</w:t>
-      </w:r>
-    </w:p>
-    <w:p>
-      <w:pPr>
-        <w:pStyle w:val="Prrafodelista"/>
-        <w:numPr>
-          <w:ilvl w:val="0"/>
-          <w:numId w:val="2"/>
-        </w:numPr>
-        <w:rPr>
-          <w:rFonts w:cstheme="minorHAnsi"/>
-          <w:sz w:val="24"/>
-          <w:szCs w:val="24"/>
-        </w:rPr>
-      </w:pPr>
-      <w:r>
-        <w:rPr>
-          <w:rFonts w:cstheme="minorHAnsi"/>
-          <w:sz w:val="24"/>
-          <w:szCs w:val="24"/>
-        </w:rPr>
-        <w:t>Calidad del código</w:t>
-      </w:r>
-    </w:p>
-    <w:p>
-      <w:pPr>
-        <w:pStyle w:val="Prrafodelista"/>
-        <w:numPr>
-          <w:ilvl w:val="0"/>
-          <w:numId w:val="2"/>
-        </w:numPr>
-        <w:rPr>
-          <w:rFonts w:cstheme="minorHAnsi"/>
-          <w:sz w:val="24"/>
-          <w:szCs w:val="24"/>
-        </w:rPr>
-      </w:pPr>
-      <w:r>
-        <w:rPr>
-          <w:rFonts w:cstheme="minorHAnsi"/>
-          <w:sz w:val="24"/>
-          <w:szCs w:val="24"/>
-        </w:rPr>
-        <w:t>Documentación requerida por la organización</w:t>
-      </w:r>
-    </w:p>
-    <w:p>
-      <w:pPr>
-        <w:pStyle w:val="Prrafodelista"/>
-        <w:numPr>
-          <w:ilvl w:val="0"/>
-          <w:numId w:val="2"/>
-        </w:numPr>
-        <w:rPr>
-          <w:rFonts w:cstheme="minorHAnsi"/>
-          <w:sz w:val="24"/>
-          <w:szCs w:val="24"/>
-        </w:rPr>
-      </w:pPr>
-      <w:r>
-        <w:rPr>
-          <w:rFonts w:cstheme="minorHAnsi"/>
-          <w:sz w:val="24"/>
-          <w:szCs w:val="24"/>
-        </w:rPr>
-        <w:t>Revisión de código</w:t>
-      </w:r>
-    </w:p>
-    <w:p>
-      <w:pPr>
-        <w:pStyle w:val="Prrafodelista"/>
-        <w:numPr>
-          <w:ilvl w:val="0"/>
-          <w:numId w:val="2"/>
-        </w:numPr>
-        <w:rPr>
-          <w:rFonts w:cstheme="minorHAnsi"/>
-          <w:sz w:val="24"/>
-          <w:szCs w:val="24"/>
-        </w:rPr>
-      </w:pPr>
-      <w:r>
-        <w:rPr>
-          <w:rFonts w:cstheme="minorHAnsi"/>
-          <w:sz w:val="24"/>
-          <w:szCs w:val="24"/>
-        </w:rPr>
-        <w:t>Capacitación</w:t>
-      </w:r>
-    </w:p>
-    <w:p>
-      <w:pPr>
-        <w:rPr>
-          <w:rFonts w:cstheme="minorHAnsi"/>
-          <w:sz w:val="24"/>
-          <w:szCs w:val="24"/>
-        </w:rPr>
-      </w:pPr>
-      <w:r>
-        <w:rPr>
-          <w:rFonts w:cstheme="minorHAnsi"/>
-          <w:sz w:val="24"/>
-          <w:szCs w:val="24"/>
-        </w:rPr>
-        <w:t>Claramente llevar a cabo cada uno de estos procesos requiere más tiempo</w:t>
-      </w:r>
-      <w:r>
-        <w:rPr>
-          <w:rFonts w:cstheme="minorHAnsi"/>
-          <w:sz w:val="24"/>
-          <w:szCs w:val="24"/>
-        </w:rPr>
-        <w:t xml:space="preserve"> y a veces no coordina muy bien con las fechas pedidas por el cliente. Sin embargo hay que sacrificar el tiempo ya que sin duda el producto de esta forma queda terminado.</w:t>
-      </w:r>
-    </w:p>
-    <w:p>
-      <w:pPr>
-        <w:rPr>
-          <w:rFonts w:cstheme="minorHAnsi"/>
-          <w:sz w:val="24"/>
-          <w:szCs w:val="24"/>
-        </w:rPr>
-      </w:pPr>
-      <w:r>
-        <w:rPr>
-          <w:rFonts w:cstheme="minorHAnsi"/>
-          <w:sz w:val="24"/>
-          <w:szCs w:val="24"/>
-        </w:rPr>
-        <w:t xml:space="preserve">En nuestro caso del Trabajo Especial, para dar como DONE cada tarea del </w:t>
+        <w:t>En e</w:t>
+      </w:r>
+      <w:r>
+        <w:rPr>
+          <w:rFonts w:cstheme="minorHAnsi"/>
+          <w:sz w:val="24"/>
+          <w:szCs w:val="24"/>
+        </w:rPr>
+        <w:t>sta sección se va a detallar cuá</w:t>
+      </w:r>
+      <w:r>
+        <w:rPr>
+          <w:rFonts w:cstheme="minorHAnsi"/>
+          <w:sz w:val="24"/>
+          <w:szCs w:val="24"/>
+        </w:rPr>
+        <w:t xml:space="preserve">ndo las tareas del proyecto están finalizadas. </w:t>
+      </w:r>
+      <w:r>
+        <w:rPr>
+          <w:rFonts w:cstheme="minorHAnsi"/>
+          <w:sz w:val="24"/>
+          <w:szCs w:val="24"/>
+        </w:rPr>
+        <w:t xml:space="preserve">Para dar como DONE cada tarea del </w:t>
       </w:r>
       <w:proofErr w:type="spellStart"/>
       <w:r>
@@ -471,7 +104,23 @@
           <w:sz w:val="24"/>
           <w:szCs w:val="24"/>
         </w:rPr>
-        <w:t xml:space="preserve"> deberíamos:</w:t>
+        <w:t xml:space="preserve"> </w:t>
+      </w:r>
+      <w:r>
+        <w:rPr>
+          <w:rFonts w:cstheme="minorHAnsi"/>
+          <w:sz w:val="24"/>
+          <w:szCs w:val="24"/>
+        </w:rPr>
+        <w:t>se debería</w:t>
+      </w:r>
+      <w:r>
+        <w:rPr>
+          <w:rFonts w:cstheme="minorHAnsi"/>
+          <w:sz w:val="24"/>
+          <w:szCs w:val="24"/>
+        </w:rPr>
+        <w:t>:</w:t>
       </w:r>
     </w:p>
     <w:p>
@@ -551,7 +200,33 @@
           <w:sz w:val="24"/>
           <w:szCs w:val="24"/>
         </w:rPr>
-        <w:t>Todos los test de la aplicación fueron ejecutados sin errores</w:t>
+        <w:t xml:space="preserve">Que la funcionalidad de cada PBI sea validada también por los </w:t>
+      </w:r>
+      <w:proofErr w:type="spellStart"/>
+      <w:r>
+        <w:rPr>
+          <w:rFonts w:cstheme="minorHAnsi"/>
+          <w:sz w:val="24"/>
+          <w:szCs w:val="24"/>
+        </w:rPr>
+        <w:t>stakeholder</w:t>
+      </w:r>
+      <w:r>
+        <w:rPr>
+          <w:rFonts w:cstheme="minorHAnsi"/>
+          <w:sz w:val="24"/>
+          <w:szCs w:val="24"/>
+        </w:rPr>
+        <w:t>s</w:t>
+      </w:r>
+      <w:proofErr w:type="spellEnd"/>
+      <w:r>
+        <w:rPr>
+          <w:rFonts w:cstheme="minorHAnsi"/>
+          <w:sz w:val="24"/>
+          <w:szCs w:val="24"/>
+        </w:rPr>
+        <w:t xml:space="preserve"> y a su vez por el PO.</w:t>
       </w:r>
     </w:p>
     <w:p>
@@ -573,17 +248,46 @@
           <w:sz w:val="24"/>
           <w:szCs w:val="24"/>
         </w:rPr>
-        <w:t>Que la integración continua se haya ejecutado sin errores</w:t>
+        <w:t>Todos los test de la aplicaci</w:t>
+      </w:r>
+      <w:r>
+        <w:rPr>
+          <w:rFonts w:cstheme="minorHAnsi"/>
+          <w:sz w:val="24"/>
+          <w:szCs w:val="24"/>
+        </w:rPr>
+        <w:t>ón fueron ejecutados sin errores</w:t>
       </w:r>
     </w:p>
     <w:p>
       <w:pPr>
-        <w:rPr>
-          <w:rFonts w:cstheme="minorHAnsi"/>
-          <w:sz w:val="24"/>
-          <w:szCs w:val="24"/>
-        </w:rPr>
-      </w:pPr>
+        <w:pStyle w:val="Prrafodelista"/>
+        <w:numPr>
+          <w:ilvl w:val="0"/>
+          <w:numId w:val="3"/>
+        </w:numPr>
+        <w:rPr>
+          <w:rFonts w:cstheme="minorHAnsi"/>
+          <w:sz w:val="24"/>
+          <w:szCs w:val="24"/>
+        </w:rPr>
+      </w:pPr>
+      <w:r>
+        <w:rPr>
+          <w:rFonts w:cstheme="minorHAnsi"/>
+          <w:sz w:val="24"/>
+          <w:szCs w:val="24"/>
+        </w:rPr>
+        <w:t>Que la integración contin</w:t>
+      </w:r>
+      <w:r>
+        <w:rPr>
+          <w:rFonts w:cstheme="minorHAnsi"/>
+          <w:sz w:val="24"/>
+          <w:szCs w:val="24"/>
+        </w:rPr>
+        <w:t>ua se haya ejecutado sin errores</w:t>
+      </w:r>
     </w:p>
     <w:p>
       <w:pPr>
@@ -593,8 +297,248 @@
           <w:szCs w:val="24"/>
         </w:rPr>
       </w:pPr>
+      <w:r>
+        <w:rPr>
+          <w:rFonts w:cstheme="minorHAnsi"/>
+          <w:sz w:val="24"/>
+          <w:szCs w:val="24"/>
+        </w:rPr>
+        <w:t>Para que el Proyecto se lo consideré como finalizado, es decir DONE, cada tarea de éste tiene que estar finalizado, entonces a continuación especificaremos los criterios para llevar a cabo tal objetivo:</w:t>
+      </w:r>
+    </w:p>
+    <w:p>
+      <w:pPr>
+        <w:pStyle w:val="Prrafodelista"/>
+        <w:numPr>
+          <w:ilvl w:val="0"/>
+          <w:numId w:val="4"/>
+        </w:numPr>
+        <w:rPr>
+          <w:rFonts w:cstheme="minorHAnsi"/>
+          <w:sz w:val="24"/>
+          <w:szCs w:val="24"/>
+        </w:rPr>
+      </w:pPr>
+      <w:r>
+        <w:rPr>
+          <w:rFonts w:cstheme="minorHAnsi"/>
+          <w:sz w:val="24"/>
+          <w:szCs w:val="24"/>
+        </w:rPr>
+        <w:t xml:space="preserve">Para el caso de que la </w:t>
+      </w:r>
+      <w:proofErr w:type="spellStart"/>
+      <w:r>
+        <w:rPr>
+          <w:rFonts w:cstheme="minorHAnsi"/>
+          <w:sz w:val="24"/>
+          <w:szCs w:val="24"/>
+        </w:rPr>
+        <w:t>User</w:t>
+      </w:r>
+      <w:proofErr w:type="spellEnd"/>
+      <w:r>
+        <w:rPr>
+          <w:rFonts w:cstheme="minorHAnsi"/>
+          <w:sz w:val="24"/>
+          <w:szCs w:val="24"/>
+        </w:rPr>
+        <w:t xml:space="preserve"> </w:t>
+      </w:r>
+      <w:proofErr w:type="spellStart"/>
+      <w:r>
+        <w:rPr>
+          <w:rFonts w:cstheme="minorHAnsi"/>
+          <w:sz w:val="24"/>
+          <w:szCs w:val="24"/>
+        </w:rPr>
+        <w:t>Story</w:t>
+      </w:r>
+      <w:proofErr w:type="spellEnd"/>
+      <w:r>
+        <w:rPr>
+          <w:rFonts w:cstheme="minorHAnsi"/>
+          <w:sz w:val="24"/>
+          <w:szCs w:val="24"/>
+        </w:rPr>
+        <w:t xml:space="preserve"> “vecino incluya nuevo residuo” sea DONE:</w:t>
+      </w:r>
+    </w:p>
+    <w:p>
+      <w:pPr>
+        <w:pStyle w:val="Prrafodelista"/>
+        <w:numPr>
+          <w:ilvl w:val="1"/>
+          <w:numId w:val="4"/>
+        </w:numPr>
+        <w:rPr>
+          <w:rFonts w:cstheme="minorHAnsi"/>
+          <w:sz w:val="24"/>
+          <w:szCs w:val="24"/>
+        </w:rPr>
+      </w:pPr>
+      <w:r>
+        <w:rPr>
+          <w:rFonts w:cstheme="minorHAnsi"/>
+          <w:sz w:val="24"/>
+          <w:szCs w:val="24"/>
+        </w:rPr>
+        <w:t>El PO debe validar y aceptar la funcionalidad de que el vecino ingrese en la aplicación un nuevo residuo con la cantidad del material reciclado y a su vez que calcule el volumen que ocupa dicho material.</w:t>
+      </w:r>
+    </w:p>
+    <w:p>
+      <w:pPr>
+        <w:pStyle w:val="Prrafodelista"/>
+        <w:numPr>
+          <w:ilvl w:val="1"/>
+          <w:numId w:val="4"/>
+        </w:numPr>
+        <w:rPr>
+          <w:rFonts w:cstheme="minorHAnsi"/>
+          <w:sz w:val="24"/>
+          <w:szCs w:val="24"/>
+        </w:rPr>
+      </w:pPr>
+      <w:r>
+        <w:rPr>
+          <w:rFonts w:cstheme="minorHAnsi"/>
+          <w:sz w:val="24"/>
+          <w:szCs w:val="24"/>
+        </w:rPr>
+        <w:t>Los test aplicados a estas funcionalidades se ejecutaron sin errores</w:t>
+      </w:r>
+    </w:p>
+    <w:p>
+      <w:pPr>
+        <w:pStyle w:val="Prrafodelista"/>
+        <w:numPr>
+          <w:ilvl w:val="0"/>
+          <w:numId w:val="4"/>
+        </w:numPr>
+        <w:rPr>
+          <w:rFonts w:cstheme="minorHAnsi"/>
+          <w:sz w:val="24"/>
+          <w:szCs w:val="24"/>
+        </w:rPr>
+      </w:pPr>
+      <w:r>
+        <w:rPr>
+          <w:rFonts w:cstheme="minorHAnsi"/>
+          <w:sz w:val="24"/>
+          <w:szCs w:val="24"/>
+        </w:rPr>
+        <w:t xml:space="preserve">Para el caso de que la </w:t>
+      </w:r>
+      <w:proofErr w:type="spellStart"/>
+      <w:r>
+        <w:rPr>
+          <w:rFonts w:cstheme="minorHAnsi"/>
+          <w:sz w:val="24"/>
+          <w:szCs w:val="24"/>
+        </w:rPr>
+        <w:t>User</w:t>
+      </w:r>
+      <w:proofErr w:type="spellEnd"/>
+      <w:r>
+        <w:rPr>
+          <w:rFonts w:cstheme="minorHAnsi"/>
+          <w:sz w:val="24"/>
+          <w:szCs w:val="24"/>
+        </w:rPr>
+        <w:t xml:space="preserve"> </w:t>
+      </w:r>
+      <w:proofErr w:type="spellStart"/>
+      <w:r>
+        <w:rPr>
+          <w:rFonts w:cstheme="minorHAnsi"/>
+          <w:sz w:val="24"/>
+          <w:szCs w:val="24"/>
+        </w:rPr>
+        <w:t>Story</w:t>
+      </w:r>
+      <w:proofErr w:type="spellEnd"/>
+      <w:r>
+        <w:rPr>
+          <w:rFonts w:cstheme="minorHAnsi"/>
+          <w:sz w:val="24"/>
+          <w:szCs w:val="24"/>
+        </w:rPr>
+        <w:t xml:space="preserve"> “ver estadísticas personalizadas del reciclaje” sea DONE:</w:t>
+      </w:r>
+    </w:p>
+    <w:p>
+      <w:pPr>
+        <w:pStyle w:val="Prrafodelista"/>
+        <w:numPr>
+          <w:ilvl w:val="1"/>
+          <w:numId w:val="4"/>
+        </w:numPr>
+        <w:rPr>
+          <w:rFonts w:cstheme="minorHAnsi"/>
+          <w:sz w:val="24"/>
+          <w:szCs w:val="24"/>
+        </w:rPr>
+      </w:pPr>
+      <w:r>
+        <w:rPr>
+          <w:rFonts w:cstheme="minorHAnsi"/>
+          <w:sz w:val="24"/>
+          <w:szCs w:val="24"/>
+        </w:rPr>
+        <w:t>El PO debe validar y aceptar la funcionalidad de que en la aplicación se muestren estadísticas tales como el porcentaje que se recicla de cada residuo, y también que vea su historial de reciclaje.</w:t>
+      </w:r>
+    </w:p>
+    <w:p>
+      <w:pPr>
+        <w:pStyle w:val="Prrafodelista"/>
+        <w:numPr>
+          <w:ilvl w:val="1"/>
+          <w:numId w:val="4"/>
+        </w:numPr>
+        <w:rPr>
+          <w:rFonts w:cstheme="minorHAnsi"/>
+          <w:sz w:val="24"/>
+          <w:szCs w:val="24"/>
+        </w:rPr>
+      </w:pPr>
+      <w:r>
+        <w:rPr>
+          <w:rFonts w:cstheme="minorHAnsi"/>
+          <w:sz w:val="24"/>
+          <w:szCs w:val="24"/>
+        </w:rPr>
+        <w:t>Los test aplicados a estas funcionalidades se ejecutaron sin errores</w:t>
+      </w:r>
       <w:bookmarkStart w:id="0" w:name="_GoBack"/>
       <w:bookmarkEnd w:id="0"/>
+    </w:p>
+    <w:p>
+      <w:pPr>
+        <w:pStyle w:val="Prrafodelista"/>
+        <w:rPr>
+          <w:rFonts w:cstheme="minorHAnsi"/>
+          <w:sz w:val="24"/>
+          <w:szCs w:val="24"/>
+        </w:rPr>
+      </w:pPr>
+    </w:p>
+    <w:p>
+      <w:pPr>
+        <w:rPr>
+          <w:rFonts w:cstheme="minorHAnsi"/>
+          <w:sz w:val="24"/>
+          <w:szCs w:val="24"/>
+        </w:rPr>
+      </w:pPr>
+    </w:p>
+    <w:p>
+      <w:pPr>
+        <w:rPr>
+          <w:rFonts w:cstheme="minorHAnsi"/>
+          <w:sz w:val="24"/>
+          <w:szCs w:val="24"/>
+        </w:rPr>
+      </w:pPr>
     </w:p>
     <w:sectPr>
       <w:pgSz w:w="11906" w:h="16838"/>
@@ -624,7 +568,7 @@
         <w:rFonts w:ascii="Wingdings" w:hAnsi="Wingdings" w:hint="default"/>
       </w:rPr>
     </w:lvl>
-    <w:lvl w:ilvl="1" w:tplc="2C0A0003" w:tentative="1">
+    <w:lvl w:ilvl="1" w:tplc="2C0A0003">
       <w:start w:val="1"/>
       <w:numFmt w:val="bullet"/>
       <w:lvlText w:val="o"/>
@@ -722,6 +666,232 @@
     </w:lvl>
   </w:abstractNum>
   <w:abstractNum w:abstractNumId="1">
+    <w:nsid w:val="12E91AF0"/>
+    <w:multiLevelType w:val="hybridMultilevel"/>
+    <w:tmpl w:val="4E3E06DE"/>
+    <w:lvl w:ilvl="0" w:tplc="2C0A0009">
+      <w:start w:val="1"/>
+      <w:numFmt w:val="bullet"/>
+      <w:lvlText w:val=""/>
+      <w:lvlJc w:val="left"/>
+      <w:pPr>
+        <w:ind w:left="720" w:hanging="360"/>
+      </w:pPr>
+      <w:rPr>
+        <w:rFonts w:ascii="Wingdings" w:hAnsi="Wingdings" w:hint="default"/>
+      </w:rPr>
+    </w:lvl>
+    <w:lvl w:ilvl="1" w:tplc="2C0A0003" w:tentative="1">
+      <w:start w:val="1"/>
+      <w:numFmt w:val="bullet"/>
+      <w:lvlText w:val="o"/>
+      <w:lvlJc w:val="left"/>
+      <w:pPr>
+        <w:ind w:left="1440" w:hanging="360"/>
+      </w:pPr>
+      <w:rPr>
+        <w:rFonts w:ascii="Courier New" w:hAnsi="Courier New" w:cs="Courier New" w:hint="default"/>
+      </w:rPr>
+    </w:lvl>
+    <w:lvl w:ilvl="2" w:tplc="2C0A0005" w:tentative="1">
+      <w:start w:val="1"/>
+      <w:numFmt w:val="bullet"/>
+      <w:lvlText w:val=""/>
+      <w:lvlJc w:val="left"/>
+      <w:pPr>
+        <w:ind w:left="2160" w:hanging="360"/>
+      </w:pPr>
+      <w:rPr>
+        <w:rFonts w:ascii="Wingdings" w:hAnsi="Wingdings" w:hint="default"/>
+      </w:rPr>
+    </w:lvl>
+    <w:lvl w:ilvl="3" w:tplc="2C0A0001" w:tentative="1">
+      <w:start w:val="1"/>
+      <w:numFmt w:val="bullet"/>
+      <w:lvlText w:val=""/>
+      <w:lvlJc w:val="left"/>
+      <w:pPr>
+        <w:ind w:left="2880" w:hanging="360"/>
+      </w:pPr>
+      <w:rPr>
+        <w:rFonts w:ascii="Symbol" w:hAnsi="Symbol" w:hint="default"/>
+      </w:rPr>
+    </w:lvl>
+    <w:lvl w:ilvl="4" w:tplc="2C0A0003" w:tentative="1">
+      <w:start w:val="1"/>
+      <w:numFmt w:val="bullet"/>
+      <w:lvlText w:val="o"/>
+      <w:lvlJc w:val="left"/>
+      <w:pPr>
+        <w:ind w:left="3600" w:hanging="360"/>
+      </w:pPr>
+      <w:rPr>
+        <w:rFonts w:ascii="Courier New" w:hAnsi="Courier New" w:cs="Courier New" w:hint="default"/>
+      </w:rPr>
+    </w:lvl>
+    <w:lvl w:ilvl="5" w:tplc="2C0A0005" w:tentative="1">
+      <w:start w:val="1"/>
+      <w:numFmt w:val="bullet"/>
+      <w:lvlText w:val=""/>
+      <w:lvlJc w:val="left"/>
+      <w:pPr>
+        <w:ind w:left="4320" w:hanging="360"/>
+      </w:pPr>
+      <w:rPr>
+        <w:rFonts w:ascii="Wingdings" w:hAnsi="Wingdings" w:hint="default"/>
+      </w:rPr>
+    </w:lvl>
+    <w:lvl w:ilvl="6" w:tplc="2C0A0001" w:tentative="1">
+      <w:start w:val="1"/>
+      <w:numFmt w:val="bullet"/>
+      <w:lvlText w:val=""/>
+      <w:lvlJc w:val="left"/>
+      <w:pPr>
+        <w:ind w:left="5040" w:hanging="360"/>
+      </w:pPr>
+      <w:rPr>
+        <w:rFonts w:ascii="Symbol" w:hAnsi="Symbol" w:hint="default"/>
+      </w:rPr>
+    </w:lvl>
+    <w:lvl w:ilvl="7" w:tplc="2C0A0003" w:tentative="1">
+      <w:start w:val="1"/>
+      <w:numFmt w:val="bullet"/>
+      <w:lvlText w:val="o"/>
+      <w:lvlJc w:val="left"/>
+      <w:pPr>
+        <w:ind w:left="5760" w:hanging="360"/>
+      </w:pPr>
+      <w:rPr>
+        <w:rFonts w:ascii="Courier New" w:hAnsi="Courier New" w:cs="Courier New" w:hint="default"/>
+      </w:rPr>
+    </w:lvl>
+    <w:lvl w:ilvl="8" w:tplc="2C0A0005" w:tentative="1">
+      <w:start w:val="1"/>
+      <w:numFmt w:val="bullet"/>
+      <w:lvlText w:val=""/>
+      <w:lvlJc w:val="left"/>
+      <w:pPr>
+        <w:ind w:left="6480" w:hanging="360"/>
+      </w:pPr>
+      <w:rPr>
+        <w:rFonts w:ascii="Wingdings" w:hAnsi="Wingdings" w:hint="default"/>
+      </w:rPr>
+    </w:lvl>
+  </w:abstractNum>
+  <w:abstractNum w:abstractNumId="2">
+    <w:nsid w:val="4843048F"/>
+    <w:multiLevelType w:val="hybridMultilevel"/>
+    <w:tmpl w:val="852AFFF0"/>
+    <w:lvl w:ilvl="0" w:tplc="2C0A0009">
+      <w:start w:val="1"/>
+      <w:numFmt w:val="bullet"/>
+      <w:lvlText w:val=""/>
+      <w:lvlJc w:val="left"/>
+      <w:pPr>
+        <w:ind w:left="720" w:hanging="360"/>
+      </w:pPr>
+      <w:rPr>
+        <w:rFonts w:ascii="Wingdings" w:hAnsi="Wingdings" w:hint="default"/>
+      </w:rPr>
+    </w:lvl>
+    <w:lvl w:ilvl="1" w:tplc="2C0A0003">
+      <w:start w:val="1"/>
+      <w:numFmt w:val="bullet"/>
+      <w:lvlText w:val="o"/>
+      <w:lvlJc w:val="left"/>
+      <w:pPr>
+        <w:ind w:left="1440" w:hanging="360"/>
+      </w:pPr>
+      <w:rPr>
+        <w:rFonts w:ascii="Courier New" w:hAnsi="Courier New" w:cs="Courier New" w:hint="default"/>
+      </w:rPr>
+    </w:lvl>
+    <w:lvl w:ilvl="2" w:tplc="2C0A0005" w:tentative="1">
+      <w:start w:val="1"/>
+      <w:numFmt w:val="bullet"/>
+      <w:lvlText w:val=""/>
+      <w:lvlJc w:val="left"/>
+      <w:pPr>
+        <w:ind w:left="2160" w:hanging="360"/>
+      </w:pPr>
+      <w:rPr>
+        <w:rFonts w:ascii="Wingdings" w:hAnsi="Wingdings" w:hint="default"/>
+      </w:rPr>
+    </w:lvl>
+    <w:lvl w:ilvl="3" w:tplc="2C0A0001" w:tentative="1">
+      <w:start w:val="1"/>
+      <w:numFmt w:val="bullet"/>
+      <w:lvlText w:val=""/>
+      <w:lvlJc w:val="left"/>
+      <w:pPr>
+        <w:ind w:left="2880" w:hanging="360"/>
+      </w:pPr>
+      <w:rPr>
+        <w:rFonts w:ascii="Symbol" w:hAnsi="Symbol" w:hint="default"/>
+      </w:rPr>
+    </w:lvl>
+    <w:lvl w:ilvl="4" w:tplc="2C0A0003" w:tentative="1">
+      <w:start w:val="1"/>
+      <w:numFmt w:val="bullet"/>
+      <w:lvlText w:val="o"/>
+      <w:lvlJc w:val="left"/>
+      <w:pPr>
+        <w:ind w:left="3600" w:hanging="360"/>
+      </w:pPr>
+      <w:rPr>
+        <w:rFonts w:ascii="Courier New" w:hAnsi="Courier New" w:cs="Courier New" w:hint="default"/>
+      </w:rPr>
+    </w:lvl>
+    <w:lvl w:ilvl="5" w:tplc="2C0A0005" w:tentative="1">
+      <w:start w:val="1"/>
+      <w:numFmt w:val="bullet"/>
+      <w:lvlText w:val=""/>
+      <w:lvlJc w:val="left"/>
+      <w:pPr>
+        <w:ind w:left="4320" w:hanging="360"/>
+      </w:pPr>
+      <w:rPr>
+        <w:rFonts w:ascii="Wingdings" w:hAnsi="Wingdings" w:hint="default"/>
+      </w:rPr>
+    </w:lvl>
+    <w:lvl w:ilvl="6" w:tplc="2C0A0001" w:tentative="1">
+      <w:start w:val="1"/>
+      <w:numFmt w:val="bullet"/>
+      <w:lvlText w:val=""/>
+      <w:lvlJc w:val="left"/>
+      <w:pPr>
+        <w:ind w:left="5040" w:hanging="360"/>
+      </w:pPr>
+      <w:rPr>
+        <w:rFonts w:ascii="Symbol" w:hAnsi="Symbol" w:hint="default"/>
+      </w:rPr>
+    </w:lvl>
+    <w:lvl w:ilvl="7" w:tplc="2C0A0003" w:tentative="1">
+      <w:start w:val="1"/>
+      <w:numFmt w:val="bullet"/>
+      <w:lvlText w:val="o"/>
+      <w:lvlJc w:val="left"/>
+      <w:pPr>
+        <w:ind w:left="5760" w:hanging="360"/>
+      </w:pPr>
+      <w:rPr>
+        <w:rFonts w:ascii="Courier New" w:hAnsi="Courier New" w:cs="Courier New" w:hint="default"/>
+      </w:rPr>
+    </w:lvl>
+    <w:lvl w:ilvl="8" w:tplc="2C0A0005" w:tentative="1">
+      <w:start w:val="1"/>
+      <w:numFmt w:val="bullet"/>
+      <w:lvlText w:val=""/>
+      <w:lvlJc w:val="left"/>
+      <w:pPr>
+        <w:ind w:left="6480" w:hanging="360"/>
+      </w:pPr>
+      <w:rPr>
+        <w:rFonts w:ascii="Wingdings" w:hAnsi="Wingdings" w:hint="default"/>
+      </w:rPr>
+    </w:lvl>
+  </w:abstractNum>
+  <w:abstractNum w:abstractNumId="3">
     <w:nsid w:val="74F702E1"/>
     <w:multiLevelType w:val="hybridMultilevel"/>
     <w:tmpl w:val="36C21492"/>
@@ -834,7 +1004,7 @@
       </w:rPr>
     </w:lvl>
   </w:abstractNum>
-  <w:abstractNum w:abstractNumId="2">
+  <w:abstractNum w:abstractNumId="4">
     <w:nsid w:val="7C3A19F7"/>
     <w:multiLevelType w:val="hybridMultilevel"/>
     <w:tmpl w:val="851C2836"/>
@@ -948,13 +1118,19 @@
     </w:lvl>
   </w:abstractNum>
   <w:num w:numId="1">
-    <w:abstractNumId w:val="1"/>
+    <w:abstractNumId w:val="3"/>
   </w:num>
   <w:num w:numId="2">
-    <w:abstractNumId w:val="2"/>
+    <w:abstractNumId w:val="4"/>
   </w:num>
   <w:num w:numId="3">
     <w:abstractNumId w:val="0"/>
+  </w:num>
+  <w:num w:numId="4">
+    <w:abstractNumId w:val="2"/>
+  </w:num>
+  <w:num w:numId="5">
+    <w:abstractNumId w:val="1"/>
   </w:num>
 </w:numbering>
 </file>

</xml_diff>